<commit_message>
Updated number of iteration for thg 450 graph size
</commit_message>
<xml_diff>
--- a/ass real/HWAssignment5.docx
+++ b/ass real/HWAssignment5.docx
@@ -5394,8 +5394,6 @@
           <w:szCs w:val="28"/>
         </w:rPr>
       </w:pPr>
-      <w:bookmarkStart w:id="0" w:name="_GoBack"/>
-      <w:bookmarkEnd w:id="0"/>
     </w:p>
     <w:p>
       <w:pPr>
@@ -5495,7 +5493,6 @@
     <w:p>
       <w:pPr>
         <w:rPr>
-          <w:rFonts w:hint="cs"/>
           <w:sz w:val="28"/>
           <w:szCs w:val="28"/>
           <w:rtl/>
@@ -6058,7 +6055,16 @@
           <w:sz w:val="28"/>
           <w:szCs w:val="28"/>
         </w:rPr>
-        <w:t>This frees a lot of citizens to solve relevant configuration problem.</w:t>
+        <w:t>This frees a lot of citizens to solve relevant configuration</w:t>
+      </w:r>
+      <w:bookmarkStart w:id="0" w:name="_GoBack"/>
+      <w:bookmarkEnd w:id="0"/>
+      <w:r>
+        <w:rPr>
+          <w:sz w:val="28"/>
+          <w:szCs w:val="28"/>
+        </w:rPr>
+        <w:t xml:space="preserve"> problem.</w:t>
       </w:r>
     </w:p>
     <w:p>
@@ -6131,7 +6137,21 @@
           <w:sz w:val="28"/>
           <w:szCs w:val="28"/>
         </w:rPr>
-        <w:t xml:space="preserve"> color of 26, we couldn’t get there, out solution got to kColor = 64 after few thousands of iterations. </w:t>
+        <w:t xml:space="preserve"> color of 26, we couldn’t get there, out solution got to kColor = </w:t>
+      </w:r>
+      <w:r>
+        <w:rPr>
+          <w:sz w:val="28"/>
+          <w:szCs w:val="28"/>
+        </w:rPr>
+        <w:t>43</w:t>
+      </w:r>
+      <w:r>
+        <w:rPr>
+          <w:sz w:val="28"/>
+          <w:szCs w:val="28"/>
+        </w:rPr>
+        <w:t xml:space="preserve"> after few thousands of iterations. </w:t>
       </w:r>
     </w:p>
     <w:p>
@@ -7249,11 +7269,11 @@
         </c:dLbls>
         <c:gapWidth val="164"/>
         <c:overlap val="-22"/>
-        <c:axId val="450024688"/>
-        <c:axId val="450027040"/>
+        <c:axId val="393796048"/>
+        <c:axId val="393795264"/>
       </c:barChart>
       <c:catAx>
-        <c:axId val="450024688"/>
+        <c:axId val="393796048"/>
         <c:scaling>
           <c:orientation val="minMax"/>
         </c:scaling>
@@ -7296,7 +7316,7 @@
             <a:endParaRPr lang="en-US"/>
           </a:p>
         </c:txPr>
-        <c:crossAx val="450027040"/>
+        <c:crossAx val="393795264"/>
         <c:crosses val="autoZero"/>
         <c:auto val="1"/>
         <c:lblAlgn val="ctr"/>
@@ -7304,7 +7324,7 @@
         <c:noMultiLvlLbl val="0"/>
       </c:catAx>
       <c:valAx>
-        <c:axId val="450027040"/>
+        <c:axId val="393795264"/>
         <c:scaling>
           <c:orientation val="minMax"/>
         </c:scaling>
@@ -7341,7 +7361,7 @@
             <a:endParaRPr lang="en-US"/>
           </a:p>
         </c:txPr>
-        <c:crossAx val="450024688"/>
+        <c:crossAx val="393796048"/>
         <c:crosses val="autoZero"/>
         <c:crossBetween val="between"/>
       </c:valAx>
@@ -7845,11 +7865,11 @@
         </c:dLbls>
         <c:gapWidth val="164"/>
         <c:overlap val="-22"/>
-        <c:axId val="450025080"/>
-        <c:axId val="441795392"/>
+        <c:axId val="393795656"/>
+        <c:axId val="393796440"/>
       </c:barChart>
       <c:catAx>
-        <c:axId val="450025080"/>
+        <c:axId val="393795656"/>
         <c:scaling>
           <c:orientation val="minMax"/>
         </c:scaling>
@@ -7892,7 +7912,7 @@
             <a:endParaRPr lang="en-US"/>
           </a:p>
         </c:txPr>
-        <c:crossAx val="441795392"/>
+        <c:crossAx val="393796440"/>
         <c:crosses val="autoZero"/>
         <c:auto val="1"/>
         <c:lblAlgn val="ctr"/>
@@ -7900,7 +7920,7 @@
         <c:noMultiLvlLbl val="0"/>
       </c:catAx>
       <c:valAx>
-        <c:axId val="441795392"/>
+        <c:axId val="393796440"/>
         <c:scaling>
           <c:orientation val="minMax"/>
         </c:scaling>
@@ -7937,7 +7957,7 @@
             <a:endParaRPr lang="en-US"/>
           </a:p>
         </c:txPr>
-        <c:crossAx val="450025080"/>
+        <c:crossAx val="393795656"/>
         <c:crosses val="autoZero"/>
         <c:crossBetween val="between"/>
       </c:valAx>
@@ -8441,11 +8461,11 @@
         </c:dLbls>
         <c:gapWidth val="164"/>
         <c:overlap val="-22"/>
-        <c:axId val="447145128"/>
-        <c:axId val="447145912"/>
+        <c:axId val="220261216"/>
+        <c:axId val="220261608"/>
       </c:barChart>
       <c:catAx>
-        <c:axId val="447145128"/>
+        <c:axId val="220261216"/>
         <c:scaling>
           <c:orientation val="minMax"/>
         </c:scaling>
@@ -8488,7 +8508,7 @@
             <a:endParaRPr lang="en-US"/>
           </a:p>
         </c:txPr>
-        <c:crossAx val="447145912"/>
+        <c:crossAx val="220261608"/>
         <c:crosses val="autoZero"/>
         <c:auto val="1"/>
         <c:lblAlgn val="ctr"/>
@@ -8496,7 +8516,7 @@
         <c:noMultiLvlLbl val="0"/>
       </c:catAx>
       <c:valAx>
-        <c:axId val="447145912"/>
+        <c:axId val="220261608"/>
         <c:scaling>
           <c:orientation val="minMax"/>
         </c:scaling>
@@ -8533,7 +8553,7 @@
             <a:endParaRPr lang="en-US"/>
           </a:p>
         </c:txPr>
-        <c:crossAx val="447145128"/>
+        <c:crossAx val="220261216"/>
         <c:crosses val="autoZero"/>
         <c:crossBetween val="between"/>
       </c:valAx>
@@ -9013,11 +9033,11 @@
         </c:dLbls>
         <c:gapWidth val="164"/>
         <c:overlap val="-22"/>
-        <c:axId val="447145520"/>
-        <c:axId val="356456656"/>
+        <c:axId val="220260432"/>
+        <c:axId val="254515344"/>
       </c:barChart>
       <c:catAx>
-        <c:axId val="447145520"/>
+        <c:axId val="220260432"/>
         <c:scaling>
           <c:orientation val="minMax"/>
         </c:scaling>
@@ -9060,7 +9080,7 @@
             <a:endParaRPr lang="en-US"/>
           </a:p>
         </c:txPr>
-        <c:crossAx val="356456656"/>
+        <c:crossAx val="254515344"/>
         <c:crosses val="autoZero"/>
         <c:auto val="1"/>
         <c:lblAlgn val="ctr"/>
@@ -9068,7 +9088,7 @@
         <c:noMultiLvlLbl val="0"/>
       </c:catAx>
       <c:valAx>
-        <c:axId val="356456656"/>
+        <c:axId val="254515344"/>
         <c:scaling>
           <c:orientation val="minMax"/>
         </c:scaling>
@@ -9105,7 +9125,7 @@
             <a:endParaRPr lang="en-US"/>
           </a:p>
         </c:txPr>
-        <c:crossAx val="447145520"/>
+        <c:crossAx val="220260432"/>
         <c:crosses val="autoZero"/>
         <c:crossBetween val="between"/>
       </c:valAx>
@@ -9338,11 +9358,11 @@
         </c:dLbls>
         <c:gapWidth val="164"/>
         <c:overlap val="-22"/>
-        <c:axId val="356456264"/>
-        <c:axId val="356457048"/>
+        <c:axId val="254515736"/>
+        <c:axId val="254516128"/>
       </c:barChart>
       <c:catAx>
-        <c:axId val="356456264"/>
+        <c:axId val="254515736"/>
         <c:scaling>
           <c:orientation val="minMax"/>
         </c:scaling>
@@ -9385,7 +9405,7 @@
             <a:endParaRPr lang="en-US"/>
           </a:p>
         </c:txPr>
-        <c:crossAx val="356457048"/>
+        <c:crossAx val="254516128"/>
         <c:crosses val="autoZero"/>
         <c:auto val="1"/>
         <c:lblAlgn val="ctr"/>
@@ -9393,7 +9413,7 @@
         <c:noMultiLvlLbl val="0"/>
       </c:catAx>
       <c:valAx>
-        <c:axId val="356457048"/>
+        <c:axId val="254516128"/>
         <c:scaling>
           <c:orientation val="minMax"/>
         </c:scaling>
@@ -9430,7 +9450,7 @@
             <a:endParaRPr lang="en-US"/>
           </a:p>
         </c:txPr>
-        <c:crossAx val="356456264"/>
+        <c:crossAx val="254515736"/>
         <c:crosses val="autoZero"/>
         <c:crossBetween val="between"/>
       </c:valAx>
@@ -9705,11 +9725,11 @@
         </c:dLbls>
         <c:gapWidth val="164"/>
         <c:overlap val="-22"/>
-        <c:axId val="446634408"/>
-        <c:axId val="446635976"/>
+        <c:axId val="254943688"/>
+        <c:axId val="254942904"/>
       </c:barChart>
       <c:catAx>
-        <c:axId val="446634408"/>
+        <c:axId val="254943688"/>
         <c:scaling>
           <c:orientation val="minMax"/>
         </c:scaling>
@@ -9752,7 +9772,7 @@
             <a:endParaRPr lang="en-US"/>
           </a:p>
         </c:txPr>
-        <c:crossAx val="446635976"/>
+        <c:crossAx val="254942904"/>
         <c:crosses val="autoZero"/>
         <c:auto val="1"/>
         <c:lblAlgn val="ctr"/>
@@ -9760,7 +9780,7 @@
         <c:noMultiLvlLbl val="0"/>
       </c:catAx>
       <c:valAx>
-        <c:axId val="446635976"/>
+        <c:axId val="254942904"/>
         <c:scaling>
           <c:orientation val="minMax"/>
         </c:scaling>
@@ -9797,7 +9817,7 @@
             <a:endParaRPr lang="en-US"/>
           </a:p>
         </c:txPr>
-        <c:crossAx val="446634408"/>
+        <c:crossAx val="254943688"/>
         <c:crosses val="autoZero"/>
         <c:crossBetween val="between"/>
       </c:valAx>
@@ -10169,11 +10189,11 @@
         </c:dLbls>
         <c:bubbleScale val="100"/>
         <c:showNegBubbles val="0"/>
-        <c:axId val="446635192"/>
-        <c:axId val="446634800"/>
+        <c:axId val="254942512"/>
+        <c:axId val="254943296"/>
       </c:bubbleChart>
       <c:valAx>
-        <c:axId val="446635192"/>
+        <c:axId val="254942512"/>
         <c:scaling>
           <c:orientation val="minMax"/>
         </c:scaling>
@@ -10288,12 +10308,12 @@
             <a:endParaRPr lang="en-US"/>
           </a:p>
         </c:txPr>
-        <c:crossAx val="446634800"/>
+        <c:crossAx val="254943296"/>
         <c:crosses val="autoZero"/>
         <c:crossBetween val="midCat"/>
       </c:valAx>
       <c:valAx>
-        <c:axId val="446634800"/>
+        <c:axId val="254943296"/>
         <c:scaling>
           <c:orientation val="minMax"/>
         </c:scaling>
@@ -10403,7 +10423,7 @@
             <a:endParaRPr lang="en-US"/>
           </a:p>
         </c:txPr>
-        <c:crossAx val="446635192"/>
+        <c:crossAx val="254942512"/>
         <c:crosses val="autoZero"/>
         <c:crossBetween val="midCat"/>
       </c:valAx>
@@ -10791,11 +10811,11 @@
         </c:dLbls>
         <c:bubbleScale val="100"/>
         <c:showNegBubbles val="0"/>
-        <c:axId val="447166320"/>
-        <c:axId val="447165536"/>
+        <c:axId val="254223232"/>
+        <c:axId val="13366736"/>
       </c:bubbleChart>
       <c:valAx>
-        <c:axId val="447166320"/>
+        <c:axId val="254223232"/>
         <c:scaling>
           <c:orientation val="minMax"/>
         </c:scaling>
@@ -10910,12 +10930,12 @@
             <a:endParaRPr lang="en-US"/>
           </a:p>
         </c:txPr>
-        <c:crossAx val="447165536"/>
+        <c:crossAx val="13366736"/>
         <c:crosses val="autoZero"/>
         <c:crossBetween val="midCat"/>
       </c:valAx>
       <c:valAx>
-        <c:axId val="447165536"/>
+        <c:axId val="13366736"/>
         <c:scaling>
           <c:orientation val="minMax"/>
         </c:scaling>
@@ -11025,7 +11045,7 @@
             <a:endParaRPr lang="en-US"/>
           </a:p>
         </c:txPr>
-        <c:crossAx val="447166320"/>
+        <c:crossAx val="254223232"/>
         <c:crosses val="autoZero"/>
         <c:crossBetween val="midCat"/>
       </c:valAx>
@@ -11414,11 +11434,11 @@
         </c:dLbls>
         <c:bubbleScale val="100"/>
         <c:showNegBubbles val="0"/>
-        <c:axId val="447165144"/>
-        <c:axId val="214059616"/>
+        <c:axId val="13365168"/>
+        <c:axId val="13366344"/>
       </c:bubbleChart>
       <c:valAx>
-        <c:axId val="447165144"/>
+        <c:axId val="13365168"/>
         <c:scaling>
           <c:orientation val="minMax"/>
           <c:min val="13"/>
@@ -11534,12 +11554,12 @@
             <a:endParaRPr lang="en-US"/>
           </a:p>
         </c:txPr>
-        <c:crossAx val="214059616"/>
+        <c:crossAx val="13366344"/>
         <c:crosses val="autoZero"/>
         <c:crossBetween val="midCat"/>
       </c:valAx>
       <c:valAx>
-        <c:axId val="214059616"/>
+        <c:axId val="13366344"/>
         <c:scaling>
           <c:orientation val="minMax"/>
           <c:min val="15"/>
@@ -11650,7 +11670,7 @@
             <a:endParaRPr lang="en-US"/>
           </a:p>
         </c:txPr>
-        <c:crossAx val="447165144"/>
+        <c:crossAx val="13365168"/>
         <c:crosses val="autoZero"/>
         <c:crossBetween val="midCat"/>
       </c:valAx>

</xml_diff>